<commit_message>
whhhooooaa we're halfway there
</commit_message>
<xml_diff>
--- a/CISC442 Final Project.docx
+++ b/CISC442 Final Project.docx
@@ -4,8 +4,13 @@
   <w:body>
     <w:p>
       <w:r>
-        <w:t>Jake Papineau and Matt Schmittle</w:t>
-      </w:r>
+        <w:t xml:space="preserve">Jake Papineau and Matt </w:t>
+      </w:r>
+      <w:proofErr w:type="spellStart"/>
+      <w:r>
+        <w:t>Schmittle</w:t>
+      </w:r>
+      <w:proofErr w:type="spellEnd"/>
     </w:p>
     <w:p>
       <w:r>
@@ -60,7 +65,15 @@
         <w:t>given to</w:t>
       </w:r>
       <w:r>
-        <w:t xml:space="preserve"> Adaboost, a machine-learning algorithm, to determine if </w:t>
+        <w:t xml:space="preserve"> </w:t>
+      </w:r>
+      <w:proofErr w:type="spellStart"/>
+      <w:r>
+        <w:t>Adaboost</w:t>
+      </w:r>
+      <w:proofErr w:type="spellEnd"/>
+      <w:r>
+        <w:t xml:space="preserve">, a machine-learning algorithm, to determine if </w:t>
       </w:r>
       <w:r>
         <w:t>the extracted object is actually a head.</w:t>
@@ -71,7 +84,15 @@
         <w:tab/>
       </w:r>
       <w:r>
-        <w:t>We tried many different methods to extract candidates for our Adaboost algorithm</w:t>
+        <w:t xml:space="preserve">We tried many different methods to extract candidates for our </w:t>
+      </w:r>
+      <w:proofErr w:type="spellStart"/>
+      <w:r>
+        <w:t>Adaboost</w:t>
+      </w:r>
+      <w:proofErr w:type="spellEnd"/>
+      <w:r>
+        <w:t xml:space="preserve"> algorithm</w:t>
       </w:r>
       <w:r>
         <w:t>.</w:t>
@@ -81,6 +102,27 @@
       </w:r>
       <w:r>
         <w:t xml:space="preserve">  This failed, because not all heads are circular.  People with long hair do not produce a circular shape when their picture is taken from above.</w:t>
+      </w:r>
+      <w:r>
+        <w:t xml:space="preserve">  We also </w:t>
+      </w:r>
+      <w:r>
+        <w:t xml:space="preserve">tried detecting hair by searching </w:t>
+      </w:r>
+      <w:r>
+        <w:t>for blobs in the image</w:t>
+      </w:r>
+      <w:r>
+        <w:t xml:space="preserve"> and creating a window around the centroid</w:t>
+      </w:r>
+      <w:r>
+        <w:t>.</w:t>
+      </w:r>
+      <w:r>
+        <w:t xml:space="preserve">  This proved ineffective, as some people’s hair (particularly women with blonde highlights) wouldn’</w:t>
+      </w:r>
+      <w:r>
+        <w:t xml:space="preserve">t be detected as a blob due to having </w:t>
       </w:r>
     </w:p>
     <w:p>
@@ -122,7 +164,15 @@
         <w:t>border is found, a marker is placed and the borders in the surrounding area are erased to prevent duplicate areas being covered</w:t>
       </w:r>
       <w:r>
-        <w:t xml:space="preserve"> by the Adaboost algorithm</w:t>
+        <w:t xml:space="preserve"> by the </w:t>
+      </w:r>
+      <w:proofErr w:type="spellStart"/>
+      <w:r>
+        <w:t>Adaboost</w:t>
+      </w:r>
+      <w:proofErr w:type="spellEnd"/>
+      <w:r>
+        <w:t xml:space="preserve"> algorithm</w:t>
       </w:r>
       <w:r>
         <w:t>.</w:t>
@@ -150,14 +200,69 @@
       </w:r>
       <w:r>
         <w:t xml:space="preserve"> a head.</w:t>
+      </w:r>
+      <w:r>
+        <w:t xml:space="preserve">  This process involved a lot of guessing and checking</w:t>
+      </w:r>
+      <w:r>
+        <w:t xml:space="preserve"> algorithms to get the best results.</w:t>
       </w:r>
     </w:p>
     <w:p>
       <w:r>
         <w:tab/>
-      </w:r>
-      <w:r>
-        <w:t>TALK ABOUT INITIALIZING ADABOOST HERE</w:t>
+        <w:t xml:space="preserve">We use training data to </w:t>
+      </w:r>
+      <w:r>
+        <w:t>train</w:t>
+      </w:r>
+      <w:r>
+        <w:t xml:space="preserve"> </w:t>
+      </w:r>
+      <w:proofErr w:type="spellStart"/>
+      <w:r>
+        <w:t>Adaboost</w:t>
+      </w:r>
+      <w:proofErr w:type="spellEnd"/>
+      <w:r>
+        <w:t xml:space="preserve"> for head identification.</w:t>
+      </w:r>
+      <w:r>
+        <w:t xml:space="preserve">  Our training data consists of pictures that contain a head and pictures that don’t contain a head.</w:t>
+      </w:r>
+      <w:r>
+        <w:t xml:space="preserve">  We use 3 measures to classify images, contrast (measure of intensity contrast between a pixel and its neighbor over the entire image), </w:t>
+      </w:r>
+      <w:r>
+        <w:t>the SSD of the inverse Gaussian</w:t>
+      </w:r>
+      <w:r>
+        <w:t>, and</w:t>
+      </w:r>
+      <w:r>
+        <w:t xml:space="preserve"> entropy</w:t>
+      </w:r>
+      <w:r>
+        <w:t xml:space="preserve"> (for texture analysis)</w:t>
+      </w:r>
+      <w:r>
+        <w:t xml:space="preserve"> of the images</w:t>
+      </w:r>
+      <w:r>
+        <w:t>.</w:t>
+      </w:r>
+      <w:r>
+        <w:t xml:space="preserve">  We then set arbitrary thresholds for each of</w:t>
+      </w:r>
+      <w:r>
+        <w:t xml:space="preserve"> measurements in an attempt to maximize the amount of correct head classifications and minimize the incorrect classifications.</w:t>
+      </w:r>
+      <w:bookmarkStart w:id="0" w:name="_GoBack"/>
+      <w:bookmarkEnd w:id="0"/>
+    </w:p>
+    <w:p>
+      <w:r>
+        <w:t xml:space="preserve"> </w:t>
       </w:r>
       <w:r>
         <w:br/>
@@ -187,7 +292,19 @@
         <w:t>ual hair colors, hats, and hoodies make it difficult to distinguish a head from an object.</w:t>
       </w:r>
       <w:r>
-        <w:t xml:space="preserve">  Our method for finding candidates could be improved by implementing background subtraction</w:t>
+        <w:t xml:space="preserve">  Views from above</w:t>
+      </w:r>
+      <w:r>
+        <w:t xml:space="preserve"> force us to rely mostly on hair, so we can’t use facial recognition techniques to identify a head. </w:t>
+      </w:r>
+      <w:r>
+        <w:t xml:space="preserve"> Our method for finding candidates could </w:t>
+      </w:r>
+      <w:r>
+        <w:t xml:space="preserve">have </w:t>
+      </w:r>
+      <w:r>
+        <w:t>be improved by implementing background subtraction</w:t>
       </w:r>
       <w:r>
         <w:t xml:space="preserve"> </w:t>
@@ -205,7 +322,55 @@
         <w:t>candidate finding process and make it more accurate</w:t>
       </w:r>
       <w:r>
-        <w:t>, but we opted to try identification through one still image.</w:t>
+        <w:t>, but we opted to try identification through one still image</w:t>
+      </w:r>
+      <w:r>
+        <w:t xml:space="preserve"> because we lack</w:t>
+      </w:r>
+      <w:r>
+        <w:t>ed the equipment to take pictures from a consistent overtop angle</w:t>
+      </w:r>
+      <w:r>
+        <w:t>.</w:t>
+      </w:r>
+      <w:r>
+        <w:t xml:space="preserve">  We also went ov</w:t>
+      </w:r>
+      <w:r>
+        <w:t>er</w:t>
+      </w:r>
+      <w:r>
+        <w:t xml:space="preserve"> dozens</w:t>
+      </w:r>
+      <w:r>
+        <w:t xml:space="preserve"> of diff</w:t>
+      </w:r>
+      <w:r>
+        <w:t>erent</w:t>
+      </w:r>
+      <w:r>
+        <w:t xml:space="preserve"> combinations of</w:t>
+      </w:r>
+      <w:r>
+        <w:t xml:space="preserve"> calcu</w:t>
+      </w:r>
+      <w:r>
+        <w:t xml:space="preserve">lations to achieve the best possible </w:t>
+      </w:r>
+      <w:r>
+        <w:t>accuracy</w:t>
+      </w:r>
+      <w:r>
+        <w:t xml:space="preserve"> for our head classifications</w:t>
+      </w:r>
+      <w:r>
+        <w:t xml:space="preserve">, but could only obtain </w:t>
+      </w:r>
+      <w:r>
+        <w:t>a classification accuracy of around 70%</w:t>
+      </w:r>
+      <w:r>
+        <w:t>.</w:t>
       </w:r>
     </w:p>
     <w:p>
@@ -215,8 +380,6 @@
       <w:r>
         <w:t>TALK ABOUT OTHER PROBLEMS YOU ALSO HAD IN THE PARAGRAPH ABOVE</w:t>
       </w:r>
-      <w:bookmarkStart w:id="0" w:name="_GoBack"/>
-      <w:bookmarkEnd w:id="0"/>
     </w:p>
     <w:sectPr>
       <w:pgSz w:w="12240" w:h="15840"/>

</xml_diff>